<commit_message>
important questions of backend
</commit_message>
<xml_diff>
--- a/backend/Backend Development.docx
+++ b/backend/Backend Development.docx
@@ -4593,6 +4593,628 @@
           <w:rFonts w:ascii="Arial" w:hAnsi="Arial" w:cs="Arial"/>
           <w:sz w:val="28"/>
           <w:szCs w:val="28"/>
+          <w:lang w:val="en-US"/>
+        </w:rPr>
+      </w:pPr>
+    </w:p>
+    <w:p>
+      <w:pPr>
+        <w:rPr>
+          <w:rFonts w:ascii="Arial" w:hAnsi="Arial" w:cs="Arial"/>
+          <w:sz w:val="28"/>
+          <w:szCs w:val="28"/>
+          <w:lang w:val="en-US"/>
+        </w:rPr>
+      </w:pPr>
+    </w:p>
+    <w:p>
+      <w:pPr>
+        <w:rPr>
+          <w:rFonts w:ascii="Arial" w:hAnsi="Arial" w:cs="Arial"/>
+          <w:sz w:val="28"/>
+          <w:szCs w:val="28"/>
+          <w:lang w:val="en-US"/>
+        </w:rPr>
+      </w:pPr>
+    </w:p>
+    <w:p>
+      <w:pPr>
+        <w:rPr>
+          <w:rFonts w:ascii="Arial" w:hAnsi="Arial" w:cs="Arial"/>
+          <w:sz w:val="28"/>
+          <w:szCs w:val="28"/>
+          <w:lang w:val="en-US"/>
+        </w:rPr>
+      </w:pPr>
+    </w:p>
+    <w:p>
+      <w:pPr>
+        <w:rPr>
+          <w:rFonts w:ascii="Arial" w:hAnsi="Arial" w:cs="Arial"/>
+          <w:b/>
+          <w:bCs/>
+          <w:sz w:val="28"/>
+          <w:szCs w:val="28"/>
+          <w:lang w:val="en-US"/>
+        </w:rPr>
+      </w:pPr>
+      <w:proofErr w:type="spellStart"/>
+      <w:proofErr w:type="gramStart"/>
+      <w:r>
+        <w:rPr>
+          <w:rFonts w:ascii="Arial" w:hAnsi="Arial" w:cs="Arial"/>
+          <w:b/>
+          <w:bCs/>
+          <w:sz w:val="28"/>
+          <w:szCs w:val="28"/>
+          <w:lang w:val="en-US"/>
+        </w:rPr>
+        <w:lastRenderedPageBreak/>
+        <w:t>req.query</w:t>
+      </w:r>
+      <w:proofErr w:type="spellEnd"/>
+      <w:proofErr w:type="gramEnd"/>
+      <w:r>
+        <w:rPr>
+          <w:rFonts w:ascii="Arial" w:hAnsi="Arial" w:cs="Arial"/>
+          <w:b/>
+          <w:bCs/>
+          <w:sz w:val="28"/>
+          <w:szCs w:val="28"/>
+          <w:lang w:val="en-US"/>
+        </w:rPr>
+        <w:t xml:space="preserve"> vs </w:t>
+      </w:r>
+      <w:proofErr w:type="spellStart"/>
+      <w:r>
+        <w:rPr>
+          <w:rFonts w:ascii="Arial" w:hAnsi="Arial" w:cs="Arial"/>
+          <w:b/>
+          <w:bCs/>
+          <w:sz w:val="28"/>
+          <w:szCs w:val="28"/>
+          <w:lang w:val="en-US"/>
+        </w:rPr>
+        <w:t>req.params</w:t>
+      </w:r>
+      <w:proofErr w:type="spellEnd"/>
+    </w:p>
+    <w:p>
+      <w:pPr>
+        <w:rPr>
+          <w:rFonts w:cstheme="minorHAnsi"/>
+          <w:color w:val="232629"/>
+          <w:sz w:val="24"/>
+          <w:szCs w:val="24"/>
+          <w:shd w:val="clear" w:color="auto" w:fill="FFFFFF"/>
+        </w:rPr>
+      </w:pPr>
+      <w:hyperlink r:id="rId36" w:anchor="req.params" w:history="1">
+        <w:proofErr w:type="spellStart"/>
+        <w:proofErr w:type="gramStart"/>
+        <w:r>
+          <w:rPr>
+            <w:rStyle w:val="HTMLCode"/>
+            <w:rFonts w:asciiTheme="minorHAnsi" w:eastAsiaTheme="minorHAnsi" w:hAnsiTheme="minorHAnsi" w:cstheme="minorHAnsi"/>
+            <w:sz w:val="24"/>
+            <w:szCs w:val="24"/>
+            <w:bdr w:val="none" w:sz="0" w:space="0" w:color="auto" w:frame="1"/>
+            <w:shd w:val="clear" w:color="auto" w:fill="FFFFFF"/>
+          </w:rPr>
+          <w:t>req.params</w:t>
+        </w:r>
+        <w:proofErr w:type="spellEnd"/>
+        <w:proofErr w:type="gramEnd"/>
+      </w:hyperlink>
+      <w:r>
+        <w:rPr>
+          <w:rFonts w:cstheme="minorHAnsi"/>
+          <w:color w:val="232629"/>
+          <w:sz w:val="24"/>
+          <w:szCs w:val="24"/>
+          <w:shd w:val="clear" w:color="auto" w:fill="FFFFFF"/>
+        </w:rPr>
+        <w:t> contains route parameters (in the path portion of the URL), and </w:t>
+      </w:r>
+      <w:proofErr w:type="spellStart"/>
+      <w:r>
+        <w:rPr>
+          <w:rFonts w:cstheme="minorHAnsi"/>
+          <w:sz w:val="24"/>
+          <w:szCs w:val="24"/>
+        </w:rPr>
+        <w:fldChar w:fldCharType="begin"/>
+      </w:r>
+      <w:r>
+        <w:rPr>
+          <w:rFonts w:cstheme="minorHAnsi"/>
+          <w:sz w:val="24"/>
+          <w:szCs w:val="24"/>
+        </w:rPr>
+        <w:instrText xml:space="preserve"> HYPERLINK "http://expressjs.com/en/api.html" \l "req.query" </w:instrText>
+      </w:r>
+      <w:r>
+        <w:rPr>
+          <w:rFonts w:cstheme="minorHAnsi"/>
+          <w:sz w:val="24"/>
+          <w:szCs w:val="24"/>
+        </w:rPr>
+        <w:fldChar w:fldCharType="separate"/>
+      </w:r>
+      <w:r>
+        <w:rPr>
+          <w:rStyle w:val="HTMLCode"/>
+          <w:rFonts w:asciiTheme="minorHAnsi" w:eastAsiaTheme="minorHAnsi" w:hAnsiTheme="minorHAnsi" w:cstheme="minorHAnsi"/>
+          <w:sz w:val="24"/>
+          <w:szCs w:val="24"/>
+          <w:bdr w:val="none" w:sz="0" w:space="0" w:color="auto" w:frame="1"/>
+          <w:shd w:val="clear" w:color="auto" w:fill="FFFFFF"/>
+        </w:rPr>
+        <w:t>req.query</w:t>
+      </w:r>
+      <w:proofErr w:type="spellEnd"/>
+      <w:r>
+        <w:rPr>
+          <w:rFonts w:cstheme="minorHAnsi"/>
+          <w:sz w:val="24"/>
+          <w:szCs w:val="24"/>
+        </w:rPr>
+        <w:fldChar w:fldCharType="end"/>
+      </w:r>
+      <w:r>
+        <w:rPr>
+          <w:rFonts w:cstheme="minorHAnsi"/>
+          <w:color w:val="232629"/>
+          <w:sz w:val="24"/>
+          <w:szCs w:val="24"/>
+          <w:shd w:val="clear" w:color="auto" w:fill="FFFFFF"/>
+        </w:rPr>
+        <w:t> contains the URL query parameters (after the </w:t>
+      </w:r>
+      <w:r>
+        <w:rPr>
+          <w:rStyle w:val="HTMLCode"/>
+          <w:rFonts w:asciiTheme="minorHAnsi" w:eastAsiaTheme="minorHAnsi" w:hAnsiTheme="minorHAnsi" w:cstheme="minorHAnsi"/>
+          <w:color w:val="232629"/>
+          <w:sz w:val="24"/>
+          <w:szCs w:val="24"/>
+          <w:bdr w:val="none" w:sz="0" w:space="0" w:color="auto" w:frame="1"/>
+        </w:rPr>
+        <w:t>?</w:t>
+      </w:r>
+      <w:r>
+        <w:rPr>
+          <w:rFonts w:cstheme="minorHAnsi"/>
+          <w:color w:val="232629"/>
+          <w:sz w:val="24"/>
+          <w:szCs w:val="24"/>
+          <w:shd w:val="clear" w:color="auto" w:fill="FFFFFF"/>
+        </w:rPr>
+        <w:t> in the URL).</w:t>
+      </w:r>
+    </w:p>
+    <w:p>
+      <w:pPr>
+        <w:rPr>
+          <w:rFonts w:cstheme="minorHAnsi"/>
+          <w:color w:val="232629"/>
+          <w:sz w:val="24"/>
+          <w:szCs w:val="24"/>
+          <w:shd w:val="clear" w:color="auto" w:fill="FFFFFF"/>
+        </w:rPr>
+      </w:pPr>
+    </w:p>
+    <w:p>
+      <w:pPr>
+        <w:rPr>
+          <w:rFonts w:cstheme="minorHAnsi"/>
+          <w:b/>
+          <w:bCs/>
+          <w:color w:val="232629"/>
+          <w:sz w:val="24"/>
+          <w:szCs w:val="24"/>
+          <w:shd w:val="clear" w:color="auto" w:fill="FFFFFF"/>
+        </w:rPr>
+      </w:pPr>
+      <w:r>
+        <w:rPr>
+          <w:rFonts w:cstheme="minorHAnsi"/>
+          <w:b/>
+          <w:bCs/>
+          <w:color w:val="232629"/>
+          <w:sz w:val="24"/>
+          <w:szCs w:val="24"/>
+          <w:shd w:val="clear" w:color="auto" w:fill="FFFFFF"/>
+        </w:rPr>
+        <w:t>PUT VS PATCH</w:t>
+      </w:r>
+    </w:p>
+    <w:p>
+      <w:pPr>
+        <w:rPr>
+          <w:rFonts w:ascii="Lato" w:hAnsi="Lato"/>
+          <w:sz w:val="24"/>
+          <w:szCs w:val="24"/>
+          <w:shd w:val="clear" w:color="auto" w:fill="F7FBFF"/>
+        </w:rPr>
+      </w:pPr>
+      <w:r>
+        <w:rPr>
+          <w:rFonts w:ascii="Lato" w:hAnsi="Lato"/>
+          <w:sz w:val="24"/>
+          <w:szCs w:val="24"/>
+          <w:shd w:val="clear" w:color="auto" w:fill="F7FBFF"/>
+        </w:rPr>
+        <w:t>PUT is a method of modifying resource where the client sends data that updates the entire resource. It is used to set an entity’s information completely. PUT is similar to POST in that it can create resources, but it does so when there is a defined URI. PUT overwrites the entire entity if it already exists, and creates a new resource if it doesn’t exist.</w:t>
+      </w:r>
+    </w:p>
+    <w:p>
+      <w:pPr>
+        <w:pStyle w:val="NormalWeb"/>
+        <w:shd w:val="clear" w:color="auto" w:fill="F7FBFF"/>
+        <w:rPr>
+          <w:rFonts w:ascii="Lato" w:hAnsi="Lato"/>
+        </w:rPr>
+      </w:pPr>
+      <w:r>
+        <w:rPr>
+          <w:rFonts w:ascii="Lato" w:hAnsi="Lato"/>
+        </w:rPr>
+        <w:t>Unlike PUT, PATCH applies a partial update to the resource.</w:t>
+      </w:r>
+    </w:p>
+    <w:p>
+      <w:pPr>
+        <w:pStyle w:val="NormalWeb"/>
+        <w:shd w:val="clear" w:color="auto" w:fill="F7FBFF"/>
+        <w:rPr>
+          <w:rFonts w:ascii="Lato" w:hAnsi="Lato"/>
+        </w:rPr>
+      </w:pPr>
+      <w:r>
+        <w:rPr>
+          <w:rFonts w:ascii="Lato" w:hAnsi="Lato"/>
+        </w:rPr>
+        <w:t xml:space="preserve">This means that you are only required to send the data that you want to update, and it won’t affect or change anything else. </w:t>
+      </w:r>
+      <w:proofErr w:type="gramStart"/>
+      <w:r>
+        <w:rPr>
+          <w:rFonts w:ascii="Lato" w:hAnsi="Lato"/>
+        </w:rPr>
+        <w:t>So</w:t>
+      </w:r>
+      <w:proofErr w:type="gramEnd"/>
+      <w:r>
+        <w:rPr>
+          <w:rFonts w:ascii="Lato" w:hAnsi="Lato"/>
+        </w:rPr>
+        <w:t xml:space="preserve"> if you want to update the first name on a database, you will only be required to send the first parameter; the first name.</w:t>
+      </w:r>
+    </w:p>
+    <w:p>
+      <w:pPr>
+        <w:pStyle w:val="NormalWeb"/>
+        <w:shd w:val="clear" w:color="auto" w:fill="F7FBFF"/>
+        <w:rPr>
+          <w:rFonts w:ascii="Lato" w:hAnsi="Lato"/>
+        </w:rPr>
+      </w:pPr>
+    </w:p>
+    <w:p>
+      <w:pPr>
+        <w:pStyle w:val="NormalWeb"/>
+        <w:shd w:val="clear" w:color="auto" w:fill="F7FBFF"/>
+        <w:rPr>
+          <w:rFonts w:ascii="Lato" w:hAnsi="Lato"/>
+          <w:b/>
+          <w:bCs/>
+          <w:sz w:val="28"/>
+          <w:szCs w:val="28"/>
+        </w:rPr>
+      </w:pPr>
+      <w:proofErr w:type="spellStart"/>
+      <w:r>
+        <w:rPr>
+          <w:rFonts w:ascii="Lato" w:hAnsi="Lato"/>
+          <w:b/>
+          <w:bCs/>
+          <w:sz w:val="28"/>
+          <w:szCs w:val="28"/>
+        </w:rPr>
+        <w:t>res.send</w:t>
+      </w:r>
+      <w:proofErr w:type="spellEnd"/>
+      <w:r>
+        <w:rPr>
+          <w:rFonts w:ascii="Lato" w:hAnsi="Lato"/>
+          <w:b/>
+          <w:bCs/>
+          <w:sz w:val="28"/>
+          <w:szCs w:val="28"/>
+        </w:rPr>
+        <w:t xml:space="preserve"> vs </w:t>
+      </w:r>
+      <w:proofErr w:type="spellStart"/>
+      <w:r>
+        <w:rPr>
+          <w:rFonts w:ascii="Lato" w:hAnsi="Lato"/>
+          <w:b/>
+          <w:bCs/>
+          <w:sz w:val="28"/>
+          <w:szCs w:val="28"/>
+        </w:rPr>
+        <w:t>res.json</w:t>
+      </w:r>
+      <w:proofErr w:type="spellEnd"/>
+      <w:r>
+        <w:rPr>
+          <w:rFonts w:ascii="Lato" w:hAnsi="Lato"/>
+          <w:b/>
+          <w:bCs/>
+          <w:sz w:val="28"/>
+          <w:szCs w:val="28"/>
+        </w:rPr>
+        <w:t xml:space="preserve"> vs </w:t>
+      </w:r>
+      <w:proofErr w:type="spellStart"/>
+      <w:r>
+        <w:rPr>
+          <w:rFonts w:ascii="Lato" w:hAnsi="Lato"/>
+          <w:b/>
+          <w:bCs/>
+          <w:sz w:val="28"/>
+          <w:szCs w:val="28"/>
+        </w:rPr>
+        <w:t>res.end</w:t>
+      </w:r>
+      <w:proofErr w:type="spellEnd"/>
+      <w:r>
+        <w:rPr>
+          <w:rFonts w:ascii="Lato" w:hAnsi="Lato"/>
+          <w:b/>
+          <w:bCs/>
+          <w:sz w:val="28"/>
+          <w:szCs w:val="28"/>
+        </w:rPr>
+        <w:t xml:space="preserve"> </w:t>
+      </w:r>
+      <w:hyperlink r:id="rId37" w:anchor=":~:text=But%20the%20main%20difference%20between%20res.json%20and%20res.send,uses%20json%20replacer%20and%20json%20spaces%20application%20settings." w:history="1">
+        <w:r>
+          <w:rPr>
+            <w:rStyle w:val="Hyperlink"/>
+            <w:rFonts w:ascii="Lato" w:hAnsi="Lato"/>
+            <w:sz w:val="18"/>
+            <w:szCs w:val="18"/>
+          </w:rPr>
+          <w:t>more</w:t>
+        </w:r>
+      </w:hyperlink>
+    </w:p>
+    <w:p>
+      <w:pPr>
+        <w:pStyle w:val="NormalWeb"/>
+        <w:shd w:val="clear" w:color="auto" w:fill="F7FBFF"/>
+        <w:rPr>
+          <w:rFonts w:ascii="Lato" w:hAnsi="Lato"/>
+        </w:rPr>
+      </w:pPr>
+      <w:proofErr w:type="spellStart"/>
+      <w:proofErr w:type="gramStart"/>
+      <w:r>
+        <w:rPr>
+          <w:rFonts w:ascii="Lato" w:hAnsi="Lato"/>
+        </w:rPr>
+        <w:t>res.send</w:t>
+      </w:r>
+      <w:proofErr w:type="spellEnd"/>
+      <w:proofErr w:type="gramEnd"/>
+    </w:p>
+    <w:p>
+      <w:pPr>
+        <w:pStyle w:val="NormalWeb"/>
+        <w:shd w:val="clear" w:color="auto" w:fill="F7FBFF"/>
+        <w:ind w:firstLine="720"/>
+        <w:rPr>
+          <w:rFonts w:ascii="Lato" w:hAnsi="Lato"/>
+        </w:rPr>
+      </w:pPr>
+      <w:r>
+        <w:rPr>
+          <w:rFonts w:ascii="Lato" w:hAnsi="Lato"/>
+        </w:rPr>
+        <w:t>- sends response and then end the response</w:t>
+      </w:r>
+    </w:p>
+    <w:p>
+      <w:pPr>
+        <w:pStyle w:val="NormalWeb"/>
+        <w:shd w:val="clear" w:color="auto" w:fill="F7FBFF"/>
+        <w:ind w:left="720"/>
+        <w:rPr>
+          <w:rFonts w:ascii="Lato" w:hAnsi="Lato"/>
+        </w:rPr>
+      </w:pPr>
+      <w:r>
+        <w:rPr>
+          <w:rFonts w:ascii="Lato" w:hAnsi="Lato"/>
+        </w:rPr>
+        <w:t xml:space="preserve">- </w:t>
+      </w:r>
+      <w:r>
+        <w:rPr>
+          <w:rFonts w:ascii="Lato" w:hAnsi="Lato"/>
+        </w:rPr>
+        <w:t xml:space="preserve">it also set Content-Type according to data passed into </w:t>
+      </w:r>
+      <w:proofErr w:type="spellStart"/>
+      <w:proofErr w:type="gramStart"/>
+      <w:r>
+        <w:rPr>
+          <w:rFonts w:ascii="Lato" w:hAnsi="Lato"/>
+        </w:rPr>
+        <w:t>res.send</w:t>
+      </w:r>
+      <w:proofErr w:type="spellEnd"/>
+      <w:proofErr w:type="gramEnd"/>
+      <w:r>
+        <w:rPr>
+          <w:rFonts w:ascii="Lato" w:hAnsi="Lato"/>
+        </w:rPr>
+        <w:t xml:space="preserve">(), if body            </w:t>
+      </w:r>
+      <w:r>
+        <w:rPr>
+          <w:rFonts w:ascii="Lato" w:hAnsi="Lato"/>
+        </w:rPr>
+        <w:t xml:space="preserve">     </w:t>
+      </w:r>
+      <w:r>
+        <w:rPr>
+          <w:rFonts w:ascii="Lato" w:hAnsi="Lato"/>
+        </w:rPr>
+        <w:t>passed is buffer then Content-type will be application/octet-stream</w:t>
+      </w:r>
+    </w:p>
+    <w:p>
+      <w:pPr>
+        <w:pStyle w:val="NormalWeb"/>
+        <w:shd w:val="clear" w:color="auto" w:fill="F7FBFF"/>
+        <w:rPr>
+          <w:rFonts w:ascii="Lato" w:hAnsi="Lato"/>
+        </w:rPr>
+      </w:pPr>
+      <w:proofErr w:type="spellStart"/>
+      <w:proofErr w:type="gramStart"/>
+      <w:r>
+        <w:rPr>
+          <w:rFonts w:ascii="Lato" w:hAnsi="Lato"/>
+        </w:rPr>
+        <w:t>res.json</w:t>
+      </w:r>
+      <w:proofErr w:type="spellEnd"/>
+      <w:proofErr w:type="gramEnd"/>
+    </w:p>
+    <w:p>
+      <w:pPr>
+        <w:pStyle w:val="NormalWeb"/>
+        <w:numPr>
+          <w:ilvl w:val="0"/>
+          <w:numId w:val="5"/>
+        </w:numPr>
+        <w:shd w:val="clear" w:color="auto" w:fill="F7FBFF"/>
+        <w:rPr>
+          <w:rFonts w:ascii="Lato" w:hAnsi="Lato"/>
+        </w:rPr>
+      </w:pPr>
+      <w:r>
+        <w:rPr>
+          <w:rFonts w:ascii="Lato" w:hAnsi="Lato"/>
+        </w:rPr>
+        <w:t xml:space="preserve">it is </w:t>
+      </w:r>
+      <w:r>
+        <w:rPr>
+          <w:rFonts w:ascii="Lato" w:hAnsi="Lato"/>
+        </w:rPr>
+        <w:t xml:space="preserve">identical to </w:t>
+      </w:r>
+      <w:proofErr w:type="spellStart"/>
+      <w:proofErr w:type="gramStart"/>
+      <w:r>
+        <w:rPr>
+          <w:rFonts w:ascii="Lato" w:hAnsi="Lato"/>
+        </w:rPr>
+        <w:t>res.send</w:t>
+      </w:r>
+      <w:proofErr w:type="spellEnd"/>
+      <w:proofErr w:type="gramEnd"/>
+      <w:r>
+        <w:rPr>
+          <w:rFonts w:ascii="Lato" w:hAnsi="Lato"/>
+        </w:rPr>
+        <w:t>() when an array or object is passed, but also converts non-objects to json</w:t>
+      </w:r>
+    </w:p>
+    <w:p>
+      <w:pPr>
+        <w:pStyle w:val="NormalWeb"/>
+        <w:shd w:val="clear" w:color="auto" w:fill="F7FBFF"/>
+        <w:rPr>
+          <w:rFonts w:ascii="Lato" w:hAnsi="Lato"/>
+        </w:rPr>
+      </w:pPr>
+      <w:proofErr w:type="spellStart"/>
+      <w:r>
+        <w:rPr>
+          <w:rFonts w:ascii="Lato" w:hAnsi="Lato"/>
+        </w:rPr>
+        <w:t>res.end</w:t>
+      </w:r>
+      <w:proofErr w:type="spellEnd"/>
+    </w:p>
+    <w:p>
+      <w:pPr>
+        <w:pStyle w:val="NormalWeb"/>
+        <w:numPr>
+          <w:ilvl w:val="0"/>
+          <w:numId w:val="5"/>
+        </w:numPr>
+        <w:shd w:val="clear" w:color="auto" w:fill="F7FBFF"/>
+        <w:rPr>
+          <w:rFonts w:ascii="Lato" w:hAnsi="Lato"/>
+        </w:rPr>
+      </w:pPr>
+      <w:r>
+        <w:rPr>
+          <w:rFonts w:ascii="Lato" w:hAnsi="Lato"/>
+        </w:rPr>
+        <w:t>don’t return any response, it just ends the response</w:t>
+      </w:r>
+    </w:p>
+    <w:p>
+      <w:pPr>
+        <w:pStyle w:val="NormalWeb"/>
+        <w:numPr>
+          <w:ilvl w:val="0"/>
+          <w:numId w:val="5"/>
+        </w:numPr>
+        <w:shd w:val="clear" w:color="auto" w:fill="F7FBFF"/>
+        <w:rPr>
+          <w:rFonts w:ascii="Lato" w:hAnsi="Lato"/>
+        </w:rPr>
+      </w:pPr>
+      <w:r>
+        <w:rPr>
+          <w:rFonts w:ascii="Lato" w:hAnsi="Lato"/>
+        </w:rPr>
+        <w:t>it can be useful if no need to send any response like 404 page</w:t>
+      </w:r>
+    </w:p>
+    <w:p>
+      <w:pPr>
+        <w:pStyle w:val="NormalWeb"/>
+        <w:shd w:val="clear" w:color="auto" w:fill="F7FBFF"/>
+        <w:rPr>
+          <w:rFonts w:ascii="Lato" w:hAnsi="Lato"/>
+        </w:rPr>
+      </w:pPr>
+    </w:p>
+    <w:p>
+      <w:pPr>
+        <w:pStyle w:val="NormalWeb"/>
+        <w:shd w:val="clear" w:color="auto" w:fill="F7FBFF"/>
+        <w:rPr>
+          <w:rFonts w:ascii="Lato" w:hAnsi="Lato"/>
+        </w:rPr>
+      </w:pPr>
+    </w:p>
+    <w:p>
+      <w:pPr>
+        <w:rPr>
+          <w:rFonts w:cstheme="minorHAnsi"/>
+          <w:sz w:val="24"/>
+          <w:szCs w:val="24"/>
           <w:lang w:val="en-US"/>
         </w:rPr>
       </w:pPr>
@@ -5721,6 +6343,59 @@
     <w:uiPriority w:val="99"/>
     <w:rsid w:val="00680C1F"/>
   </w:style>
+  <w:style w:type="character" w:styleId="HTMLCode">
+    <w:name w:val="HTML Code"/>
+    <w:basedOn w:val="DefaultParagraphFont"/>
+    <w:uiPriority w:val="99"/>
+    <w:semiHidden/>
+    <w:unhideWhenUsed/>
+    <w:rsid w:val="003D4551"/>
+    <w:rPr>
+      <w:rFonts w:ascii="Courier New" w:eastAsia="Times New Roman" w:hAnsi="Courier New" w:cs="Courier New"/>
+      <w:sz w:val="20"/>
+      <w:szCs w:val="20"/>
+    </w:rPr>
+  </w:style>
+  <w:style w:type="paragraph" w:styleId="NormalWeb">
+    <w:name w:val="Normal (Web)"/>
+    <w:basedOn w:val="Normal"/>
+    <w:uiPriority w:val="99"/>
+    <w:semiHidden/>
+    <w:unhideWhenUsed/>
+    <w:rsid w:val="004A3471"/>
+    <w:pPr>
+      <w:spacing w:before="100" w:beforeAutospacing="1" w:after="100" w:afterAutospacing="1" w:line="240" w:lineRule="auto"/>
+    </w:pPr>
+    <w:rPr>
+      <w:rFonts w:ascii="Times New Roman" w:eastAsia="Times New Roman" w:hAnsi="Times New Roman" w:cs="Times New Roman"/>
+      <w:sz w:val="24"/>
+      <w:szCs w:val="24"/>
+      <w:lang w:eastAsia="en-IN"/>
+    </w:rPr>
+  </w:style>
+  <w:style w:type="character" w:styleId="Hyperlink">
+    <w:name w:val="Hyperlink"/>
+    <w:basedOn w:val="DefaultParagraphFont"/>
+    <w:uiPriority w:val="99"/>
+    <w:unhideWhenUsed/>
+    <w:rsid w:val="000E0AC5"/>
+    <w:rPr>
+      <w:color w:val="0563C1" w:themeColor="hyperlink"/>
+      <w:u w:val="single"/>
+    </w:rPr>
+  </w:style>
+  <w:style w:type="character" w:styleId="UnresolvedMention">
+    <w:name w:val="Unresolved Mention"/>
+    <w:basedOn w:val="DefaultParagraphFont"/>
+    <w:uiPriority w:val="99"/>
+    <w:semiHidden/>
+    <w:unhideWhenUsed/>
+    <w:rsid w:val="000E0AC5"/>
+    <w:rPr>
+      <w:color w:val="605E5C"/>
+      <w:shd w:val="clear" w:color="auto" w:fill="E1DFDD"/>
+    </w:rPr>
+  </w:style>
 </w:styles>
 </file>
 

</xml_diff>

<commit_message>
sepatated notes from code implementation
</commit_message>
<xml_diff>
--- a/backend/Backend Development.docx
+++ b/backend/Backend Development.docx
@@ -4055,1159 +4055,6 @@
           </wp:inline>
         </w:drawing>
       </w:r>
-    </w:p>
-    <w:p>
-      <w:pPr>
-        <w:rPr>
-          <w:rFonts w:ascii="Arial" w:hAnsi="Arial" w:cs="Arial"/>
-          <w:sz w:val="28"/>
-          <w:szCs w:val="28"/>
-          <w:lang w:val="en-US"/>
-        </w:rPr>
-      </w:pPr>
-    </w:p>
-    <w:p>
-      <w:pPr>
-        <w:rPr>
-          <w:rFonts w:ascii="Arial" w:hAnsi="Arial" w:cs="Arial"/>
-          <w:sz w:val="28"/>
-          <w:szCs w:val="28"/>
-          <w:lang w:val="en-US"/>
-        </w:rPr>
-      </w:pPr>
-      <w:r>
-        <w:rPr>
-          <w:rFonts w:ascii="Arial" w:hAnsi="Arial" w:cs="Arial"/>
-          <w:sz w:val="28"/>
-          <w:szCs w:val="28"/>
-          <w:lang w:val="en-US"/>
-        </w:rPr>
-        <w:t xml:space="preserve">Important: </w:t>
-      </w:r>
-    </w:p>
-    <w:p>
-      <w:pPr>
-        <w:pStyle w:val="ListParagraph"/>
-        <w:numPr>
-          <w:ilvl w:val="0"/>
-          <w:numId w:val="5"/>
-        </w:numPr>
-        <w:rPr>
-          <w:rFonts w:ascii="Arial" w:hAnsi="Arial" w:cs="Arial"/>
-          <w:sz w:val="28"/>
-          <w:szCs w:val="28"/>
-          <w:lang w:val="en-US"/>
-        </w:rPr>
-      </w:pPr>
-      <w:proofErr w:type="spellStart"/>
-      <w:r>
-        <w:rPr>
-          <w:rFonts w:ascii="Arial" w:hAnsi="Arial" w:cs="Arial"/>
-          <w:sz w:val="28"/>
-          <w:szCs w:val="28"/>
-          <w:lang w:val="en-US"/>
-        </w:rPr>
-        <w:t>findOne</w:t>
-      </w:r>
-      <w:proofErr w:type="spellEnd"/>
-    </w:p>
-    <w:p>
-      <w:pPr>
-        <w:pStyle w:val="ListParagraph"/>
-        <w:numPr>
-          <w:ilvl w:val="0"/>
-          <w:numId w:val="5"/>
-        </w:numPr>
-        <w:rPr>
-          <w:rFonts w:ascii="Arial" w:hAnsi="Arial" w:cs="Arial"/>
-          <w:sz w:val="28"/>
-          <w:szCs w:val="28"/>
-          <w:lang w:val="en-US"/>
-        </w:rPr>
-      </w:pPr>
-      <w:proofErr w:type="spellStart"/>
-      <w:r>
-        <w:rPr>
-          <w:rFonts w:ascii="Arial" w:hAnsi="Arial" w:cs="Arial"/>
-          <w:sz w:val="28"/>
-          <w:szCs w:val="28"/>
-          <w:lang w:val="en-US"/>
-        </w:rPr>
-        <w:t>findByIdAndDelete</w:t>
-      </w:r>
-      <w:proofErr w:type="spellEnd"/>
-      <w:r>
-        <w:rPr>
-          <w:rFonts w:ascii="Arial" w:hAnsi="Arial" w:cs="Arial"/>
-          <w:sz w:val="28"/>
-          <w:szCs w:val="28"/>
-          <w:lang w:val="en-US"/>
-        </w:rPr>
-        <w:t xml:space="preserve"> vs </w:t>
-      </w:r>
-      <w:proofErr w:type="spellStart"/>
-      <w:r>
-        <w:rPr>
-          <w:rFonts w:ascii="Arial" w:hAnsi="Arial" w:cs="Arial"/>
-          <w:sz w:val="28"/>
-          <w:szCs w:val="28"/>
-          <w:lang w:val="en-US"/>
-        </w:rPr>
-        <w:t>findByIdAndRemove</w:t>
-      </w:r>
-      <w:proofErr w:type="spellEnd"/>
-    </w:p>
-    <w:p>
-      <w:pPr>
-        <w:pStyle w:val="ListParagraph"/>
-        <w:numPr>
-          <w:ilvl w:val="0"/>
-          <w:numId w:val="5"/>
-        </w:numPr>
-        <w:rPr>
-          <w:rFonts w:ascii="Arial" w:hAnsi="Arial" w:cs="Arial"/>
-          <w:sz w:val="28"/>
-          <w:szCs w:val="28"/>
-          <w:lang w:val="en-US"/>
-        </w:rPr>
-      </w:pPr>
-      <w:proofErr w:type="spellStart"/>
-      <w:proofErr w:type="gramStart"/>
-      <w:r>
-        <w:rPr>
-          <w:rFonts w:ascii="Arial" w:hAnsi="Arial" w:cs="Arial"/>
-          <w:sz w:val="28"/>
-          <w:szCs w:val="28"/>
-          <w:lang w:val="en-US"/>
-        </w:rPr>
-        <w:t>req.params</w:t>
-      </w:r>
-      <w:proofErr w:type="spellEnd"/>
-      <w:proofErr w:type="gramEnd"/>
-      <w:r>
-        <w:rPr>
-          <w:rFonts w:ascii="Arial" w:hAnsi="Arial" w:cs="Arial"/>
-          <w:sz w:val="28"/>
-          <w:szCs w:val="28"/>
-          <w:lang w:val="en-US"/>
-        </w:rPr>
-        <w:t xml:space="preserve"> vs</w:t>
-      </w:r>
-      <w:r>
-        <w:rPr>
-          <w:rFonts w:ascii="Arial" w:hAnsi="Arial" w:cs="Arial"/>
-          <w:sz w:val="28"/>
-          <w:szCs w:val="28"/>
-          <w:lang w:val="en-US"/>
-        </w:rPr>
-        <w:t xml:space="preserve"> </w:t>
-      </w:r>
-      <w:proofErr w:type="spellStart"/>
-      <w:r>
-        <w:rPr>
-          <w:rFonts w:ascii="Arial" w:hAnsi="Arial" w:cs="Arial"/>
-          <w:sz w:val="28"/>
-          <w:szCs w:val="28"/>
-          <w:lang w:val="en-US"/>
-        </w:rPr>
-        <w:t>req.query</w:t>
-      </w:r>
-      <w:proofErr w:type="spellEnd"/>
-    </w:p>
-    <w:p>
-      <w:pPr>
-        <w:pStyle w:val="ListParagraph"/>
-        <w:numPr>
-          <w:ilvl w:val="0"/>
-          <w:numId w:val="5"/>
-        </w:numPr>
-        <w:rPr>
-          <w:rFonts w:ascii="Arial" w:hAnsi="Arial" w:cs="Arial"/>
-          <w:sz w:val="28"/>
-          <w:szCs w:val="28"/>
-          <w:lang w:val="en-US"/>
-        </w:rPr>
-      </w:pPr>
-      <w:r>
-        <w:rPr>
-          <w:rFonts w:ascii="Arial" w:hAnsi="Arial" w:cs="Arial"/>
-          <w:sz w:val="28"/>
-          <w:szCs w:val="28"/>
-          <w:lang w:val="en-US"/>
-        </w:rPr>
-        <w:t>send vs json</w:t>
-      </w:r>
-    </w:p>
-    <w:p>
-      <w:pPr>
-        <w:pStyle w:val="ListParagraph"/>
-        <w:numPr>
-          <w:ilvl w:val="0"/>
-          <w:numId w:val="5"/>
-        </w:numPr>
-        <w:rPr>
-          <w:rFonts w:ascii="Arial" w:hAnsi="Arial" w:cs="Arial"/>
-          <w:sz w:val="28"/>
-          <w:szCs w:val="28"/>
-          <w:lang w:val="en-US"/>
-        </w:rPr>
-      </w:pPr>
-      <w:r>
-        <w:rPr>
-          <w:rFonts w:ascii="Arial" w:hAnsi="Arial" w:cs="Arial"/>
-          <w:sz w:val="28"/>
-          <w:szCs w:val="28"/>
-          <w:lang w:val="en-US"/>
-        </w:rPr>
-        <w:t>put vs fetch</w:t>
-      </w:r>
-    </w:p>
-    <w:p>
-      <w:pPr>
-        <w:pStyle w:val="ListParagraph"/>
-        <w:numPr>
-          <w:ilvl w:val="0"/>
-          <w:numId w:val="5"/>
-        </w:numPr>
-        <w:rPr>
-          <w:rFonts w:ascii="Arial" w:hAnsi="Arial" w:cs="Arial"/>
-          <w:sz w:val="28"/>
-          <w:szCs w:val="28"/>
-          <w:lang w:val="en-US"/>
-        </w:rPr>
-      </w:pPr>
-      <w:r>
-        <w:rPr>
-          <w:rFonts w:ascii="Arial" w:hAnsi="Arial" w:cs="Arial"/>
-          <w:sz w:val="28"/>
-          <w:szCs w:val="28"/>
-          <w:lang w:val="en-US"/>
-        </w:rPr>
-        <w:t>schema vs model</w:t>
-      </w:r>
-    </w:p>
-    <w:p>
-      <w:pPr>
-        <w:rPr>
-          <w:rFonts w:ascii="Arial" w:hAnsi="Arial" w:cs="Arial"/>
-          <w:sz w:val="28"/>
-          <w:szCs w:val="28"/>
-          <w:lang w:val="en-US"/>
-        </w:rPr>
-      </w:pPr>
-    </w:p>
-    <w:p>
-      <w:pPr>
-        <w:rPr>
-          <w:rFonts w:ascii="Arial" w:hAnsi="Arial" w:cs="Arial"/>
-          <w:b/>
-          <w:bCs/>
-          <w:sz w:val="28"/>
-          <w:szCs w:val="28"/>
-          <w:lang w:val="en-US"/>
-        </w:rPr>
-      </w:pPr>
-      <w:r>
-        <w:rPr>
-          <w:rFonts w:ascii="Arial" w:hAnsi="Arial" w:cs="Arial"/>
-          <w:b/>
-          <w:bCs/>
-          <w:sz w:val="28"/>
-          <w:szCs w:val="28"/>
-          <w:lang w:val="en-US"/>
-        </w:rPr>
-        <w:t xml:space="preserve">MongoDB Important – </w:t>
-      </w:r>
-    </w:p>
-    <w:p>
-      <w:pPr>
-        <w:pStyle w:val="ListParagraph"/>
-        <w:numPr>
-          <w:ilvl w:val="0"/>
-          <w:numId w:val="4"/>
-        </w:numPr>
-        <w:rPr>
-          <w:rFonts w:ascii="Arial" w:hAnsi="Arial" w:cs="Arial"/>
-          <w:sz w:val="28"/>
-          <w:szCs w:val="28"/>
-          <w:lang w:val="en-US"/>
-        </w:rPr>
-      </w:pPr>
-      <w:proofErr w:type="spellStart"/>
-      <w:proofErr w:type="gramStart"/>
-      <w:r>
-        <w:rPr>
-          <w:rFonts w:ascii="Arial" w:hAnsi="Arial" w:cs="Arial"/>
-          <w:sz w:val="28"/>
-          <w:szCs w:val="28"/>
-          <w:lang w:val="en-US"/>
-        </w:rPr>
-        <w:t>findOne</w:t>
-      </w:r>
-      <w:proofErr w:type="spellEnd"/>
-      <w:r>
-        <w:rPr>
-          <w:rFonts w:ascii="Arial" w:hAnsi="Arial" w:cs="Arial"/>
-          <w:sz w:val="28"/>
-          <w:szCs w:val="28"/>
-          <w:lang w:val="en-US"/>
-        </w:rPr>
-        <w:t>(</w:t>
-      </w:r>
-      <w:proofErr w:type="gramEnd"/>
-      <w:r>
-        <w:rPr>
-          <w:rFonts w:ascii="Arial" w:hAnsi="Arial" w:cs="Arial"/>
-          <w:sz w:val="28"/>
-          <w:szCs w:val="28"/>
-          <w:lang w:val="en-US"/>
-        </w:rPr>
-        <w:t xml:space="preserve">{username: </w:t>
-      </w:r>
-      <w:proofErr w:type="spellStart"/>
-      <w:r>
-        <w:rPr>
-          <w:rFonts w:ascii="Arial" w:hAnsi="Arial" w:cs="Arial"/>
-          <w:sz w:val="28"/>
-          <w:szCs w:val="28"/>
-          <w:lang w:val="en-US"/>
-        </w:rPr>
-        <w:t>req.body.username</w:t>
-      </w:r>
-      <w:proofErr w:type="spellEnd"/>
-      <w:r>
-        <w:rPr>
-          <w:rFonts w:ascii="Arial" w:hAnsi="Arial" w:cs="Arial"/>
-          <w:sz w:val="28"/>
-          <w:szCs w:val="28"/>
-          <w:lang w:val="en-US"/>
-        </w:rPr>
-        <w:t>})</w:t>
-      </w:r>
-    </w:p>
-    <w:p>
-      <w:pPr>
-        <w:pStyle w:val="ListParagraph"/>
-        <w:numPr>
-          <w:ilvl w:val="0"/>
-          <w:numId w:val="4"/>
-        </w:numPr>
-        <w:rPr>
-          <w:rFonts w:ascii="Arial" w:hAnsi="Arial" w:cs="Arial"/>
-          <w:sz w:val="28"/>
-          <w:szCs w:val="28"/>
-          <w:lang w:val="en-US"/>
-        </w:rPr>
-      </w:pPr>
-      <w:proofErr w:type="spellStart"/>
-      <w:r>
-        <w:rPr>
-          <w:rFonts w:ascii="Arial" w:hAnsi="Arial" w:cs="Arial"/>
-          <w:sz w:val="28"/>
-          <w:szCs w:val="28"/>
-          <w:lang w:val="en-US"/>
-        </w:rPr>
-        <w:t>findById</w:t>
-      </w:r>
-      <w:proofErr w:type="spellEnd"/>
-      <w:r>
-        <w:rPr>
-          <w:rFonts w:ascii="Arial" w:hAnsi="Arial" w:cs="Arial"/>
-          <w:sz w:val="28"/>
-          <w:szCs w:val="28"/>
-          <w:lang w:val="en-US"/>
-        </w:rPr>
-        <w:t>(req.body.id)</w:t>
-      </w:r>
-    </w:p>
-    <w:p>
-      <w:pPr>
-        <w:pStyle w:val="ListParagraph"/>
-        <w:numPr>
-          <w:ilvl w:val="0"/>
-          <w:numId w:val="4"/>
-        </w:numPr>
-        <w:rPr>
-          <w:rFonts w:ascii="Arial" w:hAnsi="Arial" w:cs="Arial"/>
-          <w:sz w:val="28"/>
-          <w:szCs w:val="28"/>
-          <w:lang w:val="en-US"/>
-        </w:rPr>
-      </w:pPr>
-      <w:proofErr w:type="spellStart"/>
-      <w:proofErr w:type="gramStart"/>
-      <w:r>
-        <w:rPr>
-          <w:rFonts w:ascii="Arial" w:hAnsi="Arial" w:cs="Arial"/>
-          <w:sz w:val="28"/>
-          <w:szCs w:val="28"/>
-          <w:lang w:val="en-US"/>
-        </w:rPr>
-        <w:t>findByIdAndUpdate</w:t>
-      </w:r>
-      <w:proofErr w:type="spellEnd"/>
-      <w:r>
-        <w:rPr>
-          <w:rFonts w:ascii="Arial" w:hAnsi="Arial" w:cs="Arial"/>
-          <w:sz w:val="28"/>
-          <w:szCs w:val="28"/>
-          <w:lang w:val="en-US"/>
-        </w:rPr>
-        <w:t>(</w:t>
-      </w:r>
-      <w:proofErr w:type="gramEnd"/>
-      <w:r>
-        <w:rPr>
-          <w:rFonts w:ascii="Arial" w:hAnsi="Arial" w:cs="Arial"/>
-          <w:sz w:val="28"/>
-          <w:szCs w:val="28"/>
-          <w:lang w:val="en-US"/>
-        </w:rPr>
-        <w:t xml:space="preserve">req.params.id, {$set: </w:t>
-      </w:r>
-      <w:proofErr w:type="spellStart"/>
-      <w:r>
-        <w:rPr>
-          <w:rFonts w:ascii="Arial" w:hAnsi="Arial" w:cs="Arial"/>
-          <w:sz w:val="28"/>
-          <w:szCs w:val="28"/>
-          <w:lang w:val="en-US"/>
-        </w:rPr>
-        <w:t>req.body</w:t>
-      </w:r>
-      <w:proofErr w:type="spellEnd"/>
-      <w:r>
-        <w:rPr>
-          <w:rFonts w:ascii="Arial" w:hAnsi="Arial" w:cs="Arial"/>
-          <w:sz w:val="28"/>
-          <w:szCs w:val="28"/>
-          <w:lang w:val="en-US"/>
-        </w:rPr>
-        <w:t>}, {new: true})</w:t>
-      </w:r>
-    </w:p>
-    <w:p>
-      <w:pPr>
-        <w:pStyle w:val="ListParagraph"/>
-        <w:numPr>
-          <w:ilvl w:val="0"/>
-          <w:numId w:val="4"/>
-        </w:numPr>
-        <w:rPr>
-          <w:rFonts w:ascii="Arial" w:hAnsi="Arial" w:cs="Arial"/>
-          <w:sz w:val="28"/>
-          <w:szCs w:val="28"/>
-          <w:lang w:val="en-US"/>
-        </w:rPr>
-      </w:pPr>
-      <w:proofErr w:type="spellStart"/>
-      <w:r>
-        <w:rPr>
-          <w:rFonts w:ascii="Arial" w:hAnsi="Arial" w:cs="Arial"/>
-          <w:sz w:val="28"/>
-          <w:szCs w:val="28"/>
-          <w:lang w:val="en-US"/>
-        </w:rPr>
-        <w:t>findByIdAndDelete</w:t>
-      </w:r>
-      <w:proofErr w:type="spellEnd"/>
-      <w:r>
-        <w:rPr>
-          <w:rFonts w:ascii="Arial" w:hAnsi="Arial" w:cs="Arial"/>
-          <w:sz w:val="28"/>
-          <w:szCs w:val="28"/>
-          <w:lang w:val="en-US"/>
-        </w:rPr>
-        <w:t>(req.params.id)</w:t>
-      </w:r>
-    </w:p>
-    <w:p>
-      <w:pPr>
-        <w:pStyle w:val="ListParagraph"/>
-        <w:numPr>
-          <w:ilvl w:val="0"/>
-          <w:numId w:val="4"/>
-        </w:numPr>
-        <w:rPr>
-          <w:rFonts w:ascii="Arial" w:hAnsi="Arial" w:cs="Arial"/>
-          <w:sz w:val="28"/>
-          <w:szCs w:val="28"/>
-          <w:lang w:val="en-US"/>
-        </w:rPr>
-      </w:pPr>
-      <w:proofErr w:type="spellStart"/>
-      <w:proofErr w:type="gramStart"/>
-      <w:r>
-        <w:rPr>
-          <w:rFonts w:ascii="Arial" w:hAnsi="Arial" w:cs="Arial"/>
-          <w:sz w:val="28"/>
-          <w:szCs w:val="28"/>
-          <w:lang w:val="en-US"/>
-        </w:rPr>
-        <w:t>deleteMany</w:t>
-      </w:r>
-      <w:proofErr w:type="spellEnd"/>
-      <w:r>
-        <w:rPr>
-          <w:rFonts w:ascii="Arial" w:hAnsi="Arial" w:cs="Arial"/>
-          <w:sz w:val="28"/>
-          <w:szCs w:val="28"/>
-          <w:lang w:val="en-US"/>
-        </w:rPr>
-        <w:t>(</w:t>
-      </w:r>
-      <w:proofErr w:type="gramEnd"/>
-      <w:r>
-        <w:rPr>
-          <w:rFonts w:ascii="Arial" w:hAnsi="Arial" w:cs="Arial"/>
-          <w:sz w:val="28"/>
-          <w:szCs w:val="28"/>
-          <w:lang w:val="en-US"/>
-        </w:rPr>
-        <w:t xml:space="preserve">{username: </w:t>
-      </w:r>
-      <w:proofErr w:type="spellStart"/>
-      <w:r>
-        <w:rPr>
-          <w:rFonts w:ascii="Arial" w:hAnsi="Arial" w:cs="Arial"/>
-          <w:sz w:val="28"/>
-          <w:szCs w:val="28"/>
-          <w:lang w:val="en-US"/>
-        </w:rPr>
-        <w:t>req.params.username</w:t>
-      </w:r>
-      <w:proofErr w:type="spellEnd"/>
-      <w:r>
-        <w:rPr>
-          <w:rFonts w:ascii="Arial" w:hAnsi="Arial" w:cs="Arial"/>
-          <w:sz w:val="28"/>
-          <w:szCs w:val="28"/>
-          <w:lang w:val="en-US"/>
-        </w:rPr>
-        <w:t>})</w:t>
-      </w:r>
-    </w:p>
-    <w:p>
-      <w:pPr>
-        <w:rPr>
-          <w:rFonts w:ascii="Arial" w:hAnsi="Arial" w:cs="Arial"/>
-          <w:sz w:val="28"/>
-          <w:szCs w:val="28"/>
-          <w:lang w:val="en-US"/>
-        </w:rPr>
-      </w:pPr>
-    </w:p>
-    <w:p>
-      <w:pPr>
-        <w:rPr>
-          <w:rFonts w:ascii="Arial" w:hAnsi="Arial" w:cs="Arial"/>
-          <w:sz w:val="28"/>
-          <w:szCs w:val="28"/>
-          <w:lang w:val="en-US"/>
-        </w:rPr>
-      </w:pPr>
-    </w:p>
-    <w:p>
-      <w:pPr>
-        <w:rPr>
-          <w:rFonts w:ascii="Arial" w:hAnsi="Arial" w:cs="Arial"/>
-          <w:sz w:val="28"/>
-          <w:szCs w:val="28"/>
-          <w:lang w:val="en-US"/>
-        </w:rPr>
-      </w:pPr>
-    </w:p>
-    <w:p>
-      <w:pPr>
-        <w:rPr>
-          <w:rFonts w:ascii="Arial" w:hAnsi="Arial" w:cs="Arial"/>
-          <w:sz w:val="28"/>
-          <w:szCs w:val="28"/>
-          <w:lang w:val="en-US"/>
-        </w:rPr>
-      </w:pPr>
-    </w:p>
-    <w:p>
-      <w:pPr>
-        <w:rPr>
-          <w:rFonts w:ascii="Arial" w:hAnsi="Arial" w:cs="Arial"/>
-          <w:b/>
-          <w:bCs/>
-          <w:sz w:val="28"/>
-          <w:szCs w:val="28"/>
-          <w:lang w:val="en-US"/>
-        </w:rPr>
-      </w:pPr>
-      <w:proofErr w:type="spellStart"/>
-      <w:proofErr w:type="gramStart"/>
-      <w:r>
-        <w:rPr>
-          <w:rFonts w:ascii="Arial" w:hAnsi="Arial" w:cs="Arial"/>
-          <w:b/>
-          <w:bCs/>
-          <w:sz w:val="28"/>
-          <w:szCs w:val="28"/>
-          <w:lang w:val="en-US"/>
-        </w:rPr>
-        <w:lastRenderedPageBreak/>
-        <w:t>req.query</w:t>
-      </w:r>
-      <w:proofErr w:type="spellEnd"/>
-      <w:proofErr w:type="gramEnd"/>
-      <w:r>
-        <w:rPr>
-          <w:rFonts w:ascii="Arial" w:hAnsi="Arial" w:cs="Arial"/>
-          <w:b/>
-          <w:bCs/>
-          <w:sz w:val="28"/>
-          <w:szCs w:val="28"/>
-          <w:lang w:val="en-US"/>
-        </w:rPr>
-        <w:t xml:space="preserve"> vs </w:t>
-      </w:r>
-      <w:proofErr w:type="spellStart"/>
-      <w:r>
-        <w:rPr>
-          <w:rFonts w:ascii="Arial" w:hAnsi="Arial" w:cs="Arial"/>
-          <w:b/>
-          <w:bCs/>
-          <w:sz w:val="28"/>
-          <w:szCs w:val="28"/>
-          <w:lang w:val="en-US"/>
-        </w:rPr>
-        <w:t>req.params</w:t>
-      </w:r>
-      <w:proofErr w:type="spellEnd"/>
-    </w:p>
-    <w:p>
-      <w:pPr>
-        <w:rPr>
-          <w:rFonts w:cstheme="minorHAnsi"/>
-          <w:color w:val="232629"/>
-          <w:sz w:val="24"/>
-          <w:szCs w:val="24"/>
-          <w:shd w:val="clear" w:color="auto" w:fill="FFFFFF"/>
-        </w:rPr>
-      </w:pPr>
-      <w:hyperlink r:id="rId36" w:anchor="req.params" w:history="1">
-        <w:proofErr w:type="spellStart"/>
-        <w:proofErr w:type="gramStart"/>
-        <w:r>
-          <w:rPr>
-            <w:rStyle w:val="HTMLCode"/>
-            <w:rFonts w:asciiTheme="minorHAnsi" w:eastAsiaTheme="minorHAnsi" w:hAnsiTheme="minorHAnsi" w:cstheme="minorHAnsi"/>
-            <w:sz w:val="24"/>
-            <w:szCs w:val="24"/>
-            <w:bdr w:val="none" w:sz="0" w:space="0" w:color="auto" w:frame="1"/>
-            <w:shd w:val="clear" w:color="auto" w:fill="FFFFFF"/>
-          </w:rPr>
-          <w:t>req.params</w:t>
-        </w:r>
-        <w:proofErr w:type="spellEnd"/>
-        <w:proofErr w:type="gramEnd"/>
-      </w:hyperlink>
-      <w:r>
-        <w:rPr>
-          <w:rFonts w:cstheme="minorHAnsi"/>
-          <w:color w:val="232629"/>
-          <w:sz w:val="24"/>
-          <w:szCs w:val="24"/>
-          <w:shd w:val="clear" w:color="auto" w:fill="FFFFFF"/>
-        </w:rPr>
-        <w:t> contains route parameters (in the path portion of the URL), and </w:t>
-      </w:r>
-      <w:proofErr w:type="spellStart"/>
-      <w:r>
-        <w:rPr>
-          <w:rFonts w:cstheme="minorHAnsi"/>
-          <w:sz w:val="24"/>
-          <w:szCs w:val="24"/>
-        </w:rPr>
-        <w:fldChar w:fldCharType="begin"/>
-      </w:r>
-      <w:r>
-        <w:rPr>
-          <w:rFonts w:cstheme="minorHAnsi"/>
-          <w:sz w:val="24"/>
-          <w:szCs w:val="24"/>
-        </w:rPr>
-        <w:instrText xml:space="preserve"> HYPERLINK "http://expressjs.com/en/api.html" \l "req.query" </w:instrText>
-      </w:r>
-      <w:r>
-        <w:rPr>
-          <w:rFonts w:cstheme="minorHAnsi"/>
-          <w:sz w:val="24"/>
-          <w:szCs w:val="24"/>
-        </w:rPr>
-        <w:fldChar w:fldCharType="separate"/>
-      </w:r>
-      <w:r>
-        <w:rPr>
-          <w:rStyle w:val="HTMLCode"/>
-          <w:rFonts w:asciiTheme="minorHAnsi" w:eastAsiaTheme="minorHAnsi" w:hAnsiTheme="minorHAnsi" w:cstheme="minorHAnsi"/>
-          <w:sz w:val="24"/>
-          <w:szCs w:val="24"/>
-          <w:bdr w:val="none" w:sz="0" w:space="0" w:color="auto" w:frame="1"/>
-          <w:shd w:val="clear" w:color="auto" w:fill="FFFFFF"/>
-        </w:rPr>
-        <w:t>req.query</w:t>
-      </w:r>
-      <w:proofErr w:type="spellEnd"/>
-      <w:r>
-        <w:rPr>
-          <w:rFonts w:cstheme="minorHAnsi"/>
-          <w:sz w:val="24"/>
-          <w:szCs w:val="24"/>
-        </w:rPr>
-        <w:fldChar w:fldCharType="end"/>
-      </w:r>
-      <w:r>
-        <w:rPr>
-          <w:rFonts w:cstheme="minorHAnsi"/>
-          <w:color w:val="232629"/>
-          <w:sz w:val="24"/>
-          <w:szCs w:val="24"/>
-          <w:shd w:val="clear" w:color="auto" w:fill="FFFFFF"/>
-        </w:rPr>
-        <w:t> contains the URL query parameters (after the </w:t>
-      </w:r>
-      <w:r>
-        <w:rPr>
-          <w:rStyle w:val="HTMLCode"/>
-          <w:rFonts w:asciiTheme="minorHAnsi" w:eastAsiaTheme="minorHAnsi" w:hAnsiTheme="minorHAnsi" w:cstheme="minorHAnsi"/>
-          <w:color w:val="232629"/>
-          <w:sz w:val="24"/>
-          <w:szCs w:val="24"/>
-          <w:bdr w:val="none" w:sz="0" w:space="0" w:color="auto" w:frame="1"/>
-        </w:rPr>
-        <w:t>?</w:t>
-      </w:r>
-      <w:r>
-        <w:rPr>
-          <w:rFonts w:cstheme="minorHAnsi"/>
-          <w:color w:val="232629"/>
-          <w:sz w:val="24"/>
-          <w:szCs w:val="24"/>
-          <w:shd w:val="clear" w:color="auto" w:fill="FFFFFF"/>
-        </w:rPr>
-        <w:t> in the URL).</w:t>
-      </w:r>
-    </w:p>
-    <w:p>
-      <w:pPr>
-        <w:rPr>
-          <w:rFonts w:cstheme="minorHAnsi"/>
-          <w:color w:val="232629"/>
-          <w:sz w:val="24"/>
-          <w:szCs w:val="24"/>
-          <w:shd w:val="clear" w:color="auto" w:fill="FFFFFF"/>
-        </w:rPr>
-      </w:pPr>
-    </w:p>
-    <w:p>
-      <w:pPr>
-        <w:rPr>
-          <w:rFonts w:cstheme="minorHAnsi"/>
-          <w:b/>
-          <w:bCs/>
-          <w:color w:val="232629"/>
-          <w:sz w:val="24"/>
-          <w:szCs w:val="24"/>
-          <w:shd w:val="clear" w:color="auto" w:fill="FFFFFF"/>
-        </w:rPr>
-      </w:pPr>
-      <w:r>
-        <w:rPr>
-          <w:rFonts w:cstheme="minorHAnsi"/>
-          <w:b/>
-          <w:bCs/>
-          <w:color w:val="232629"/>
-          <w:sz w:val="24"/>
-          <w:szCs w:val="24"/>
-          <w:shd w:val="clear" w:color="auto" w:fill="FFFFFF"/>
-        </w:rPr>
-        <w:t>PUT VS PATCH</w:t>
-      </w:r>
-    </w:p>
-    <w:p>
-      <w:pPr>
-        <w:rPr>
-          <w:rFonts w:ascii="Lato" w:hAnsi="Lato"/>
-          <w:sz w:val="24"/>
-          <w:szCs w:val="24"/>
-          <w:shd w:val="clear" w:color="auto" w:fill="F7FBFF"/>
-        </w:rPr>
-      </w:pPr>
-      <w:r>
-        <w:rPr>
-          <w:rFonts w:ascii="Lato" w:hAnsi="Lato"/>
-          <w:sz w:val="24"/>
-          <w:szCs w:val="24"/>
-          <w:shd w:val="clear" w:color="auto" w:fill="F7FBFF"/>
-        </w:rPr>
-        <w:t>PUT is a method of modifying resource where the client sends data that updates the entire resource. It is used to set an entity’s information completely. PUT is similar to POST in that it can create resources, but it does so when there is a defined URI. PUT overwrites the entire entity if it already exists, and creates a new resource if it doesn’t exist.</w:t>
-      </w:r>
-    </w:p>
-    <w:p>
-      <w:pPr>
-        <w:pStyle w:val="NormalWeb"/>
-        <w:shd w:val="clear" w:color="auto" w:fill="F7FBFF"/>
-        <w:rPr>
-          <w:rFonts w:ascii="Lato" w:hAnsi="Lato"/>
-        </w:rPr>
-      </w:pPr>
-      <w:r>
-        <w:rPr>
-          <w:rFonts w:ascii="Lato" w:hAnsi="Lato"/>
-        </w:rPr>
-        <w:t>Unlike PUT, PATCH applies a partial update to the resource.</w:t>
-      </w:r>
-    </w:p>
-    <w:p>
-      <w:pPr>
-        <w:pStyle w:val="NormalWeb"/>
-        <w:shd w:val="clear" w:color="auto" w:fill="F7FBFF"/>
-        <w:rPr>
-          <w:rFonts w:ascii="Lato" w:hAnsi="Lato"/>
-        </w:rPr>
-      </w:pPr>
-      <w:r>
-        <w:rPr>
-          <w:rFonts w:ascii="Lato" w:hAnsi="Lato"/>
-        </w:rPr>
-        <w:t xml:space="preserve">This means that you are only required to send the data that you want to update, and it won’t affect or change anything else. </w:t>
-      </w:r>
-      <w:proofErr w:type="gramStart"/>
-      <w:r>
-        <w:rPr>
-          <w:rFonts w:ascii="Lato" w:hAnsi="Lato"/>
-        </w:rPr>
-        <w:t>So</w:t>
-      </w:r>
-      <w:proofErr w:type="gramEnd"/>
-      <w:r>
-        <w:rPr>
-          <w:rFonts w:ascii="Lato" w:hAnsi="Lato"/>
-        </w:rPr>
-        <w:t xml:space="preserve"> if you want to update the first name on a database, you will only be required to send the first parameter; the first name.</w:t>
-      </w:r>
-    </w:p>
-    <w:p>
-      <w:pPr>
-        <w:pStyle w:val="NormalWeb"/>
-        <w:shd w:val="clear" w:color="auto" w:fill="F7FBFF"/>
-        <w:rPr>
-          <w:rFonts w:ascii="Lato" w:hAnsi="Lato"/>
-        </w:rPr>
-      </w:pPr>
-    </w:p>
-    <w:p>
-      <w:pPr>
-        <w:pStyle w:val="NormalWeb"/>
-        <w:shd w:val="clear" w:color="auto" w:fill="F7FBFF"/>
-        <w:rPr>
-          <w:rFonts w:ascii="Lato" w:hAnsi="Lato"/>
-          <w:b/>
-          <w:bCs/>
-          <w:sz w:val="28"/>
-          <w:szCs w:val="28"/>
-        </w:rPr>
-      </w:pPr>
-      <w:proofErr w:type="spellStart"/>
-      <w:r>
-        <w:rPr>
-          <w:rFonts w:ascii="Lato" w:hAnsi="Lato"/>
-          <w:b/>
-          <w:bCs/>
-          <w:sz w:val="28"/>
-          <w:szCs w:val="28"/>
-        </w:rPr>
-        <w:t>res.send</w:t>
-      </w:r>
-      <w:proofErr w:type="spellEnd"/>
-      <w:r>
-        <w:rPr>
-          <w:rFonts w:ascii="Lato" w:hAnsi="Lato"/>
-          <w:b/>
-          <w:bCs/>
-          <w:sz w:val="28"/>
-          <w:szCs w:val="28"/>
-        </w:rPr>
-        <w:t xml:space="preserve"> vs </w:t>
-      </w:r>
-      <w:proofErr w:type="spellStart"/>
-      <w:r>
-        <w:rPr>
-          <w:rFonts w:ascii="Lato" w:hAnsi="Lato"/>
-          <w:b/>
-          <w:bCs/>
-          <w:sz w:val="28"/>
-          <w:szCs w:val="28"/>
-        </w:rPr>
-        <w:t>res.json</w:t>
-      </w:r>
-      <w:proofErr w:type="spellEnd"/>
-      <w:r>
-        <w:rPr>
-          <w:rFonts w:ascii="Lato" w:hAnsi="Lato"/>
-          <w:b/>
-          <w:bCs/>
-          <w:sz w:val="28"/>
-          <w:szCs w:val="28"/>
-        </w:rPr>
-        <w:t xml:space="preserve"> vs </w:t>
-      </w:r>
-      <w:proofErr w:type="spellStart"/>
-      <w:r>
-        <w:rPr>
-          <w:rFonts w:ascii="Lato" w:hAnsi="Lato"/>
-          <w:b/>
-          <w:bCs/>
-          <w:sz w:val="28"/>
-          <w:szCs w:val="28"/>
-        </w:rPr>
-        <w:t>res.end</w:t>
-      </w:r>
-      <w:proofErr w:type="spellEnd"/>
-      <w:r>
-        <w:rPr>
-          <w:rFonts w:ascii="Lato" w:hAnsi="Lato"/>
-          <w:b/>
-          <w:bCs/>
-          <w:sz w:val="28"/>
-          <w:szCs w:val="28"/>
-        </w:rPr>
-        <w:t xml:space="preserve"> </w:t>
-      </w:r>
-      <w:hyperlink r:id="rId37" w:anchor=":~:text=But%20the%20main%20difference%20between%20res.json%20and%20res.send,uses%20json%20replacer%20and%20json%20spaces%20application%20settings." w:history="1">
-        <w:r>
-          <w:rPr>
-            <w:rStyle w:val="Hyperlink"/>
-            <w:rFonts w:ascii="Lato" w:hAnsi="Lato"/>
-            <w:sz w:val="18"/>
-            <w:szCs w:val="18"/>
-          </w:rPr>
-          <w:t>more</w:t>
-        </w:r>
-      </w:hyperlink>
-    </w:p>
-    <w:p>
-      <w:pPr>
-        <w:pStyle w:val="NormalWeb"/>
-        <w:shd w:val="clear" w:color="auto" w:fill="F7FBFF"/>
-        <w:rPr>
-          <w:rFonts w:ascii="Lato" w:hAnsi="Lato"/>
-        </w:rPr>
-      </w:pPr>
-      <w:proofErr w:type="spellStart"/>
-      <w:proofErr w:type="gramStart"/>
-      <w:r>
-        <w:rPr>
-          <w:rFonts w:ascii="Lato" w:hAnsi="Lato"/>
-        </w:rPr>
-        <w:t>res.send</w:t>
-      </w:r>
-      <w:proofErr w:type="spellEnd"/>
-      <w:proofErr w:type="gramEnd"/>
-    </w:p>
-    <w:p>
-      <w:pPr>
-        <w:pStyle w:val="NormalWeb"/>
-        <w:shd w:val="clear" w:color="auto" w:fill="F7FBFF"/>
-        <w:ind w:firstLine="720"/>
-        <w:rPr>
-          <w:rFonts w:ascii="Lato" w:hAnsi="Lato"/>
-        </w:rPr>
-      </w:pPr>
-      <w:r>
-        <w:rPr>
-          <w:rFonts w:ascii="Lato" w:hAnsi="Lato"/>
-        </w:rPr>
-        <w:t>- sends response and then end the response</w:t>
-      </w:r>
-    </w:p>
-    <w:p>
-      <w:pPr>
-        <w:pStyle w:val="NormalWeb"/>
-        <w:shd w:val="clear" w:color="auto" w:fill="F7FBFF"/>
-        <w:ind w:left="720"/>
-        <w:rPr>
-          <w:rFonts w:ascii="Lato" w:hAnsi="Lato"/>
-        </w:rPr>
-      </w:pPr>
-      <w:r>
-        <w:rPr>
-          <w:rFonts w:ascii="Lato" w:hAnsi="Lato"/>
-        </w:rPr>
-        <w:t xml:space="preserve">- </w:t>
-      </w:r>
-      <w:r>
-        <w:rPr>
-          <w:rFonts w:ascii="Lato" w:hAnsi="Lato"/>
-        </w:rPr>
-        <w:t xml:space="preserve">it also set Content-Type according to data passed into </w:t>
-      </w:r>
-      <w:proofErr w:type="spellStart"/>
-      <w:proofErr w:type="gramStart"/>
-      <w:r>
-        <w:rPr>
-          <w:rFonts w:ascii="Lato" w:hAnsi="Lato"/>
-        </w:rPr>
-        <w:t>res.send</w:t>
-      </w:r>
-      <w:proofErr w:type="spellEnd"/>
-      <w:proofErr w:type="gramEnd"/>
-      <w:r>
-        <w:rPr>
-          <w:rFonts w:ascii="Lato" w:hAnsi="Lato"/>
-        </w:rPr>
-        <w:t xml:space="preserve">(), if body            </w:t>
-      </w:r>
-      <w:r>
-        <w:rPr>
-          <w:rFonts w:ascii="Lato" w:hAnsi="Lato"/>
-        </w:rPr>
-        <w:t xml:space="preserve">     </w:t>
-      </w:r>
-      <w:r>
-        <w:rPr>
-          <w:rFonts w:ascii="Lato" w:hAnsi="Lato"/>
-        </w:rPr>
-        <w:t>passed is buffer then Content-type will be application/octet-stream</w:t>
-      </w:r>
-    </w:p>
-    <w:p>
-      <w:pPr>
-        <w:pStyle w:val="NormalWeb"/>
-        <w:shd w:val="clear" w:color="auto" w:fill="F7FBFF"/>
-        <w:rPr>
-          <w:rFonts w:ascii="Lato" w:hAnsi="Lato"/>
-        </w:rPr>
-      </w:pPr>
-      <w:proofErr w:type="spellStart"/>
-      <w:proofErr w:type="gramStart"/>
-      <w:r>
-        <w:rPr>
-          <w:rFonts w:ascii="Lato" w:hAnsi="Lato"/>
-        </w:rPr>
-        <w:t>res.json</w:t>
-      </w:r>
-      <w:proofErr w:type="spellEnd"/>
-      <w:proofErr w:type="gramEnd"/>
-    </w:p>
-    <w:p>
-      <w:pPr>
-        <w:pStyle w:val="NormalWeb"/>
-        <w:numPr>
-          <w:ilvl w:val="0"/>
-          <w:numId w:val="5"/>
-        </w:numPr>
-        <w:shd w:val="clear" w:color="auto" w:fill="F7FBFF"/>
-        <w:rPr>
-          <w:rFonts w:ascii="Lato" w:hAnsi="Lato"/>
-        </w:rPr>
-      </w:pPr>
-      <w:r>
-        <w:rPr>
-          <w:rFonts w:ascii="Lato" w:hAnsi="Lato"/>
-        </w:rPr>
-        <w:t xml:space="preserve">it is </w:t>
-      </w:r>
-      <w:r>
-        <w:rPr>
-          <w:rFonts w:ascii="Lato" w:hAnsi="Lato"/>
-        </w:rPr>
-        <w:t xml:space="preserve">identical to </w:t>
-      </w:r>
-      <w:proofErr w:type="spellStart"/>
-      <w:proofErr w:type="gramStart"/>
-      <w:r>
-        <w:rPr>
-          <w:rFonts w:ascii="Lato" w:hAnsi="Lato"/>
-        </w:rPr>
-        <w:t>res.send</w:t>
-      </w:r>
-      <w:proofErr w:type="spellEnd"/>
-      <w:proofErr w:type="gramEnd"/>
-      <w:r>
-        <w:rPr>
-          <w:rFonts w:ascii="Lato" w:hAnsi="Lato"/>
-        </w:rPr>
-        <w:t>() when an array or object is passed, but also converts non-objects to json</w:t>
-      </w:r>
-    </w:p>
-    <w:p>
-      <w:pPr>
-        <w:pStyle w:val="NormalWeb"/>
-        <w:shd w:val="clear" w:color="auto" w:fill="F7FBFF"/>
-        <w:rPr>
-          <w:rFonts w:ascii="Lato" w:hAnsi="Lato"/>
-        </w:rPr>
-      </w:pPr>
-      <w:proofErr w:type="spellStart"/>
-      <w:r>
-        <w:rPr>
-          <w:rFonts w:ascii="Lato" w:hAnsi="Lato"/>
-        </w:rPr>
-        <w:t>res.end</w:t>
-      </w:r>
-      <w:proofErr w:type="spellEnd"/>
-    </w:p>
-    <w:p>
-      <w:pPr>
-        <w:pStyle w:val="NormalWeb"/>
-        <w:numPr>
-          <w:ilvl w:val="0"/>
-          <w:numId w:val="5"/>
-        </w:numPr>
-        <w:shd w:val="clear" w:color="auto" w:fill="F7FBFF"/>
-        <w:rPr>
-          <w:rFonts w:ascii="Lato" w:hAnsi="Lato"/>
-        </w:rPr>
-      </w:pPr>
-      <w:r>
-        <w:rPr>
-          <w:rFonts w:ascii="Lato" w:hAnsi="Lato"/>
-        </w:rPr>
-        <w:t>don’t return any response, it just ends the response</w:t>
-      </w:r>
-    </w:p>
-    <w:p>
-      <w:pPr>
-        <w:pStyle w:val="NormalWeb"/>
-        <w:numPr>
-          <w:ilvl w:val="0"/>
-          <w:numId w:val="5"/>
-        </w:numPr>
-        <w:shd w:val="clear" w:color="auto" w:fill="F7FBFF"/>
-        <w:rPr>
-          <w:rFonts w:ascii="Lato" w:hAnsi="Lato"/>
-        </w:rPr>
-      </w:pPr>
-      <w:r>
-        <w:rPr>
-          <w:rFonts w:ascii="Lato" w:hAnsi="Lato"/>
-        </w:rPr>
-        <w:t>it can be useful if no need to send any response like 404 page</w:t>
-      </w:r>
-    </w:p>
-    <w:p>
-      <w:pPr>
-        <w:pStyle w:val="NormalWeb"/>
-        <w:shd w:val="clear" w:color="auto" w:fill="F7FBFF"/>
-        <w:rPr>
-          <w:rFonts w:ascii="Lato" w:hAnsi="Lato"/>
-        </w:rPr>
-      </w:pPr>
-    </w:p>
-    <w:p>
-      <w:pPr>
-        <w:pStyle w:val="NormalWeb"/>
-        <w:shd w:val="clear" w:color="auto" w:fill="F7FBFF"/>
-        <w:rPr>
-          <w:rFonts w:ascii="Lato" w:hAnsi="Lato"/>
-        </w:rPr>
-      </w:pPr>
     </w:p>
     <w:p>
       <w:pPr>

</xml_diff>